<commit_message>
Actualizado requirements student 1
</commit_message>
<xml_diff>
--- a/reports/D01/Student#1/01 - Requirements - Student #1.docx
+++ b/reports/D01/Student#1/01 - Requirements - Student #1.docx
@@ -121,6 +121,7 @@
               </w:rPr>
               <w:tab/>
             </w:r>
+            <w:permStart w:id="1128334700" w:edGrp="everyone"/>
             <w:sdt>
               <w:sdtPr>
                 <w:rPr>
@@ -134,7 +135,6 @@
                 <w15:appearance w15:val="hidden"/>
                 <w:text/>
               </w:sdtPr>
-              <w:sdtEndPr/>
               <w:sdtContent>
                 <w:r>
                   <w:rPr>
@@ -150,6 +150,7 @@
                 </w:r>
               </w:sdtContent>
             </w:sdt>
+            <w:permEnd w:id="1128334700"/>
           </w:p>
         </w:tc>
       </w:tr>
@@ -190,6 +191,7 @@
               </w:rPr>
               <w:tab/>
             </w:r>
+            <w:permStart w:id="860508616" w:edGrp="everyone"/>
             <w:sdt>
               <w:sdtPr>
                 <w:rPr>
@@ -203,7 +205,6 @@
                 <w15:appearance w15:val="hidden"/>
                 <w:text/>
               </w:sdtPr>
-              <w:sdtEndPr/>
               <w:sdtContent>
                 <w:r>
                   <w:rPr>
@@ -219,6 +220,7 @@
                 </w:r>
               </w:sdtContent>
             </w:sdt>
+            <w:permEnd w:id="860508616"/>
           </w:p>
         </w:tc>
       </w:tr>
@@ -275,6 +277,7 @@
               </w:rPr>
               <w:tab/>
             </w:r>
+            <w:permStart w:id="1727031462" w:edGrp="everyone"/>
             <w:r>
               <w:rPr>
                 <w:rFonts w:asciiTheme="majorHAnsi" w:hAnsiTheme="majorHAnsi" w:cstheme="majorBidi"/>
@@ -285,8 +288,6 @@
               <w:sdtPr>
                 <w:rPr>
                   <w:rFonts w:asciiTheme="majorHAnsi" w:hAnsiTheme="majorHAnsi" w:cstheme="majorBidi"/>
-                  <w:kern w:val="0"/>
-                  <w14:ligatures w14:val="none"/>
                 </w:rPr>
                 <w:tag w:val="ID2"/>
                 <w:id w:val="-1276937016"/>
@@ -296,19 +297,35 @@
                 <w15:appearance w15:val="hidden"/>
                 <w:text/>
               </w:sdtPr>
-              <w:sdtEndPr/>
               <w:sdtContent>
                 <w:r>
                   <w:rPr>
                     <w:rFonts w:asciiTheme="majorHAnsi" w:hAnsiTheme="majorHAnsi" w:cstheme="majorBidi"/>
-                    <w:kern w:val="0"/>
-                    <w14:ligatures w14:val="none"/>
                   </w:rPr>
-                  <w:t>**01**13</w:t>
+                  <w:t>**</w:t>
+                </w:r>
+                <w:r>
+                  <w:rPr>
+                    <w:rFonts w:asciiTheme="majorHAnsi" w:hAnsiTheme="majorHAnsi" w:cstheme="majorBidi"/>
+                  </w:rPr>
+                  <w:t>01</w:t>
+                </w:r>
+                <w:r>
+                  <w:rPr>
+                    <w:rFonts w:asciiTheme="majorHAnsi" w:hAnsiTheme="majorHAnsi" w:cstheme="majorBidi"/>
+                  </w:rPr>
+                  <w:t>**</w:t>
+                </w:r>
+                <w:r>
+                  <w:rPr>
+                    <w:rFonts w:asciiTheme="majorHAnsi" w:hAnsiTheme="majorHAnsi" w:cstheme="majorBidi"/>
+                  </w:rPr>
+                  <w:t>13</w:t>
                 </w:r>
               </w:sdtContent>
             </w:sdt>
           </w:p>
+          <w:permEnd w:id="1727031462"/>
           <w:p>
             <w:pPr>
               <w:rPr>
@@ -337,6 +354,7 @@
               </w:rPr>
               <w:tab/>
             </w:r>
+            <w:permStart w:id="225990905" w:edGrp="everyone"/>
             <w:sdt>
               <w:sdtPr>
                 <w:rPr>
@@ -350,7 +368,6 @@
                 <w15:appearance w15:val="hidden"/>
                 <w:text/>
               </w:sdtPr>
-              <w:sdtEndPr/>
               <w:sdtContent>
                 <w:r>
                   <w:rPr>
@@ -372,6 +389,7 @@
                 </w:r>
               </w:sdtContent>
             </w:sdt>
+            <w:permEnd w:id="225990905"/>
           </w:p>
           <w:p>
             <w:pPr>
@@ -399,6 +417,7 @@
               </w:rPr>
               <w:tab/>
             </w:r>
+            <w:permStart w:id="2044356450" w:edGrp="everyone"/>
             <w:sdt>
               <w:sdtPr>
                 <w:rPr>
@@ -412,7 +431,6 @@
                 <w15:appearance w15:val="hidden"/>
                 <w:text/>
               </w:sdtPr>
-              <w:sdtEndPr/>
               <w:sdtContent>
                 <w:r>
                   <w:rPr>
@@ -446,6 +464,7 @@
                 </w:r>
               </w:sdtContent>
             </w:sdt>
+            <w:permEnd w:id="2044356450"/>
           </w:p>
           <w:p>
             <w:pPr>
@@ -473,6 +492,7 @@
               </w:rPr>
               <w:tab/>
             </w:r>
+            <w:permStart w:id="1533508438" w:edGrp="everyone"/>
             <w:sdt>
               <w:sdtPr>
                 <w:rPr>
@@ -486,13 +506,18 @@
                 <w15:appearance w15:val="hidden"/>
                 <w:text/>
               </w:sdtPr>
-              <w:sdtEndPr/>
               <w:sdtContent>
                 <w:r>
                   <w:rPr>
                     <w:rFonts w:asciiTheme="majorHAnsi" w:hAnsiTheme="majorHAnsi" w:cstheme="majorHAnsi"/>
                   </w:rPr>
                   <w:t xml:space="preserve"> </w:t>
+                </w:r>
+                <w:r>
+                  <w:rPr>
+                    <w:rFonts w:asciiTheme="majorHAnsi" w:hAnsiTheme="majorHAnsi" w:cstheme="majorHAnsi"/>
+                  </w:rPr>
+                  <w:t xml:space="preserve">manager, </w:t>
                 </w:r>
                 <w:r>
                   <w:rPr>
@@ -508,6 +533,7 @@
                 </w:r>
               </w:sdtContent>
             </w:sdt>
+            <w:permEnd w:id="1533508438"/>
           </w:p>
         </w:tc>
       </w:tr>
@@ -554,6 +580,7 @@
               </w:rPr>
               <w:tab/>
             </w:r>
+            <w:permStart w:id="1200700251" w:edGrp="everyone"/>
             <w:sdt>
               <w:sdtPr>
                 <w:rPr>
@@ -569,7 +596,6 @@
                 <w15:appearance w15:val="hidden"/>
                 <w:text/>
               </w:sdtPr>
-              <w:sdtEndPr/>
               <w:sdtContent>
                 <w:r>
                   <w:rPr>
@@ -605,6 +631,7 @@
                 </w:r>
               </w:sdtContent>
             </w:sdt>
+            <w:permEnd w:id="1200700251"/>
           </w:p>
         </w:tc>
       </w:tr>
@@ -631,6 +658,7 @@
         <w:rPr>
           <w:rFonts w:cstheme="majorHAnsi"/>
         </w:rPr>
+        <w:lastRenderedPageBreak/>
         <w:t>MANDATORY</w:t>
       </w:r>
       <w:r>
@@ -891,6 +919,7 @@
       </w:r>
     </w:p>
     <w:bookmarkStart w:id="0" w:name="_Hlk157672140"/>
+    <w:permStart w:id="2017816266" w:edGrp="everyone"/>
     <w:p>
       <w:pPr>
         <w:pStyle w:val="Comment-Grader"/>
@@ -905,7 +934,6 @@
           <w15:appearance w15:val="hidden"/>
           <w:text/>
         </w:sdtPr>
-        <w:sdtEndPr/>
         <w:sdtContent>
           <w:r>
             <w:t xml:space="preserve">  </w:t>
@@ -918,6 +946,7 @@
           </w:r>
         </w:sdtContent>
       </w:sdt>
+      <w:permEnd w:id="2017816266"/>
       <w:r>
         <w:t xml:space="preserve">   </w:t>
       </w:r>
@@ -1023,6 +1052,7 @@
         <w:t xml:space="preserve">. </w:t>
       </w:r>
     </w:p>
+    <w:permStart w:id="2121954181" w:edGrp="everyone"/>
     <w:p>
       <w:pPr>
         <w:pStyle w:val="Comment-Grader"/>
@@ -1037,7 +1067,6 @@
           <w15:appearance w15:val="hidden"/>
           <w:text/>
         </w:sdtPr>
-        <w:sdtEndPr/>
         <w:sdtContent>
           <w:r>
             <w:t xml:space="preserve">  </w:t>
@@ -1050,6 +1079,7 @@
           </w:r>
         </w:sdtContent>
       </w:sdt>
+      <w:permEnd w:id="2121954181"/>
       <w:r>
         <w:t xml:space="preserve">   </w:t>
       </w:r>
@@ -1132,6 +1162,7 @@
         <w:rPr>
           <w:rFonts w:cstheme="majorHAnsi"/>
         </w:rPr>
+        <w:lastRenderedPageBreak/>
         <w:t>MANDATORY</w:t>
       </w:r>
       <w:r>
@@ -1352,6 +1383,7 @@
         <w:t xml:space="preserve">. </w:t>
       </w:r>
     </w:p>
+    <w:permStart w:id="1717830067" w:edGrp="everyone"/>
     <w:p>
       <w:pPr>
         <w:pStyle w:val="Comment-Grader"/>
@@ -1366,13 +1398,13 @@
           <w15:appearance w15:val="hidden"/>
           <w:text/>
         </w:sdtPr>
-        <w:sdtEndPr/>
         <w:sdtContent>
           <w:r>
             <w:t xml:space="preserve">    </w:t>
           </w:r>
         </w:sdtContent>
       </w:sdt>
+      <w:permEnd w:id="1717830067"/>
       <w:r>
         <w:t xml:space="preserve">    </w:t>
       </w:r>
@@ -1748,6 +1780,7 @@
         <w:t xml:space="preserve">. </w:t>
       </w:r>
     </w:p>
+    <w:permStart w:id="2057982250" w:edGrp="everyone"/>
     <w:p>
       <w:pPr>
         <w:pStyle w:val="Comment-Grader"/>
@@ -1762,13 +1795,13 @@
           <w15:appearance w15:val="hidden"/>
           <w:text/>
         </w:sdtPr>
-        <w:sdtEndPr/>
         <w:sdtContent>
           <w:r>
             <w:t xml:space="preserve">    </w:t>
           </w:r>
         </w:sdtContent>
       </w:sdt>
+      <w:permEnd w:id="2057982250"/>
       <w:r>
         <w:t xml:space="preserve">    </w:t>
       </w:r>
@@ -2165,6 +2198,7 @@
       <w:r>
         <w:t xml:space="preserve"> </w:t>
       </w:r>
+      <w:permStart w:id="1011897587" w:edGrp="everyone"/>
       <w:sdt>
         <w:sdtPr>
           <w:tag w:val="Verdict"/>
@@ -2175,13 +2209,13 @@
           <w15:appearance w15:val="hidden"/>
           <w:text/>
         </w:sdtPr>
-        <w:sdtEndPr/>
         <w:sdtContent>
           <w:r>
             <w:t xml:space="preserve">    </w:t>
           </w:r>
         </w:sdtContent>
       </w:sdt>
+      <w:permEnd w:id="1011897587"/>
       <w:r>
         <w:t xml:space="preserve">    </w:t>
       </w:r>
@@ -2270,6 +2304,7 @@
         <w:rPr>
           <w:rFonts w:cstheme="majorHAnsi"/>
         </w:rPr>
+        <w:lastRenderedPageBreak/>
         <w:t>Testing requirements</w:t>
       </w:r>
     </w:p>
@@ -2475,6 +2510,7 @@
         <w:t>.</w:t>
       </w:r>
     </w:p>
+    <w:permStart w:id="923158877" w:edGrp="everyone"/>
     <w:p>
       <w:pPr>
         <w:pStyle w:val="Comment-Grader"/>
@@ -2489,13 +2525,13 @@
           <w15:appearance w15:val="hidden"/>
           <w:text/>
         </w:sdtPr>
-        <w:sdtEndPr/>
         <w:sdtContent>
           <w:r>
             <w:t xml:space="preserve">    </w:t>
           </w:r>
         </w:sdtContent>
       </w:sdt>
+      <w:permEnd w:id="923158877"/>
       <w:r>
         <w:t xml:space="preserve">    </w:t>
       </w:r>
@@ -2540,6 +2576,7 @@
         <w:t xml:space="preserve"> </w:t>
       </w:r>
     </w:p>
+    <w:permStart w:id="1594819209" w:edGrp="everyone"/>
     <w:p>
       <w:pPr>
         <w:pStyle w:val="Comment-Grader"/>
@@ -2554,13 +2591,13 @@
           <w15:appearance w15:val="hidden"/>
           <w:text/>
         </w:sdtPr>
-        <w:sdtEndPr/>
         <w:sdtContent>
           <w:r>
             <w:t xml:space="preserve">    </w:t>
           </w:r>
         </w:sdtContent>
       </w:sdt>
+      <w:permEnd w:id="1594819209"/>
       <w:r>
         <w:t xml:space="preserve">    </w:t>
       </w:r>
@@ -2574,7 +2611,6 @@
           <w15:appearance w15:val="hidden"/>
           <w:text/>
         </w:sdtPr>
-        <w:sdtEndPr/>
         <w:sdtContent>
           <w:r>
             <w:t xml:space="preserve">      </w:t>
@@ -2613,6 +2649,7 @@
         <w:rPr>
           <w:rFonts w:cstheme="majorHAnsi"/>
         </w:rPr>
+        <w:lastRenderedPageBreak/>
         <w:t>MANDATORY</w:t>
       </w:r>
       <w:r>
@@ -2808,6 +2845,7 @@
         <w:t xml:space="preserve">. </w:t>
       </w:r>
     </w:p>
+    <w:permStart w:id="530739324" w:edGrp="everyone"/>
     <w:p>
       <w:pPr>
         <w:pStyle w:val="Comment-Grader"/>
@@ -2822,13 +2860,13 @@
           <w15:appearance w15:val="hidden"/>
           <w:text/>
         </w:sdtPr>
-        <w:sdtEndPr/>
         <w:sdtContent>
           <w:r>
             <w:t xml:space="preserve">    </w:t>
           </w:r>
         </w:sdtContent>
       </w:sdt>
+      <w:permEnd w:id="530739324"/>
       <w:r>
         <w:t xml:space="preserve">    </w:t>
       </w:r>
@@ -2952,6 +2990,7 @@
         <w:t xml:space="preserve">. </w:t>
       </w:r>
     </w:p>
+    <w:permStart w:id="1714948438" w:edGrp="everyone"/>
     <w:p>
       <w:pPr>
         <w:pStyle w:val="Comment-Grader"/>
@@ -2966,13 +3005,13 @@
           <w15:appearance w15:val="hidden"/>
           <w:text/>
         </w:sdtPr>
-        <w:sdtEndPr/>
         <w:sdtContent>
           <w:r>
             <w:t xml:space="preserve">    </w:t>
           </w:r>
         </w:sdtContent>
       </w:sdt>
+      <w:permEnd w:id="1714948438"/>
       <w:r>
         <w:t xml:space="preserve">    </w:t>
       </w:r>
@@ -3080,6 +3119,7 @@
         <w:t xml:space="preserve">. </w:t>
       </w:r>
     </w:p>
+    <w:permStart w:id="40979000" w:edGrp="everyone"/>
     <w:p>
       <w:pPr>
         <w:pStyle w:val="Comment-Grader"/>
@@ -3094,13 +3134,13 @@
           <w15:appearance w15:val="hidden"/>
           <w:text/>
         </w:sdtPr>
-        <w:sdtEndPr/>
         <w:sdtContent>
           <w:r>
             <w:t xml:space="preserve">    </w:t>
           </w:r>
         </w:sdtContent>
       </w:sdt>
+      <w:permEnd w:id="40979000"/>
       <w:r>
         <w:t xml:space="preserve">    </w:t>
       </w:r>
@@ -3127,6 +3167,7 @@
         <w:rPr>
           <w:rFonts w:cstheme="majorHAnsi"/>
         </w:rPr>
+        <w:lastRenderedPageBreak/>
         <w:t>MANDATORY</w:t>
       </w:r>
       <w:r>
@@ -3176,6 +3217,7 @@
         <w:t xml:space="preserve">Create appropriate indices for your entities, if required.  </w:t>
       </w:r>
     </w:p>
+    <w:permStart w:id="68713900" w:edGrp="everyone"/>
     <w:p>
       <w:pPr>
         <w:pStyle w:val="Comment-Grader"/>
@@ -3193,13 +3235,13 @@
           <w15:appearance w15:val="hidden"/>
           <w:text/>
         </w:sdtPr>
-        <w:sdtEndPr/>
         <w:sdtContent>
           <w:r>
             <w:t xml:space="preserve">    </w:t>
           </w:r>
         </w:sdtContent>
       </w:sdt>
+      <w:permEnd w:id="68713900"/>
       <w:r>
         <w:t xml:space="preserve">    </w:t>
       </w:r>
@@ -3322,6 +3364,7 @@
         <w:t xml:space="preserve">. </w:t>
       </w:r>
     </w:p>
+    <w:permStart w:id="614466100" w:edGrp="everyone"/>
     <w:p>
       <w:pPr>
         <w:pStyle w:val="Comment-Grader"/>
@@ -3336,13 +3379,13 @@
           <w15:appearance w15:val="hidden"/>
           <w:text/>
         </w:sdtPr>
-        <w:sdtEndPr/>
         <w:sdtContent>
           <w:r>
             <w:t xml:space="preserve">    </w:t>
           </w:r>
         </w:sdtContent>
       </w:sdt>
+      <w:permEnd w:id="614466100"/>
       <w:r>
         <w:t xml:space="preserve">    </w:t>
       </w:r>
@@ -3393,6 +3436,7 @@
         <w:t xml:space="preserve"> </w:t>
       </w:r>
     </w:p>
+    <w:permStart w:id="886336900" w:edGrp="everyone"/>
     <w:p>
       <w:pPr>
         <w:pStyle w:val="Comment-Grader"/>
@@ -3407,13 +3451,13 @@
           <w15:appearance w15:val="hidden"/>
           <w:text/>
         </w:sdtPr>
-        <w:sdtEndPr/>
         <w:sdtContent>
           <w:r>
             <w:t xml:space="preserve">    </w:t>
           </w:r>
         </w:sdtContent>
       </w:sdt>
+      <w:permEnd w:id="886336900"/>
       <w:r>
         <w:t xml:space="preserve">     </w:t>
       </w:r>
@@ -3429,6 +3473,7 @@
         <w:t xml:space="preserve">. </w:t>
       </w:r>
     </w:p>
+    <w:permStart w:id="1310790238" w:edGrp="everyone"/>
     <w:p>
       <w:pPr>
         <w:pStyle w:val="Comment-Grader"/>
@@ -3443,13 +3488,13 @@
           <w15:appearance w15:val="hidden"/>
           <w:text/>
         </w:sdtPr>
-        <w:sdtEndPr/>
         <w:sdtContent>
           <w:r>
             <w:t xml:space="preserve">    </w:t>
           </w:r>
         </w:sdtContent>
       </w:sdt>
+      <w:permEnd w:id="1310790238"/>
       <w:r>
         <w:t xml:space="preserve">    </w:t>
       </w:r>
@@ -3491,6 +3536,7 @@
         <w:rPr>
           <w:rFonts w:cstheme="majorHAnsi"/>
         </w:rPr>
+        <w:lastRenderedPageBreak/>
         <w:t>SUPPLEMENTARY I</w:t>
       </w:r>
       <w:r>
@@ -3741,6 +3787,7 @@
         <w:rPr>
           <w:rFonts w:cstheme="majorHAnsi"/>
         </w:rPr>
+        <w:lastRenderedPageBreak/>
         <w:t>SUPPLEMENTARY I</w:t>
       </w:r>
       <w:r>
@@ -3952,6 +3999,7 @@
         <w:t xml:space="preserve">. </w:t>
       </w:r>
     </w:p>
+    <w:permStart w:id="728593099" w:edGrp="everyone"/>
     <w:p>
       <w:pPr>
         <w:pStyle w:val="Comment-Grader"/>
@@ -3966,13 +4014,13 @@
           <w15:appearance w15:val="hidden"/>
           <w:text/>
         </w:sdtPr>
-        <w:sdtEndPr/>
         <w:sdtContent>
           <w:r>
             <w:t xml:space="preserve">    </w:t>
           </w:r>
         </w:sdtContent>
       </w:sdt>
+      <w:permEnd w:id="728593099"/>
       <w:r>
         <w:t xml:space="preserve">    </w:t>
       </w:r>
@@ -4123,6 +4171,7 @@
         <w:t xml:space="preserve"> </w:t>
       </w:r>
     </w:p>
+    <w:permStart w:id="1734506473" w:edGrp="everyone"/>
     <w:p>
       <w:pPr>
         <w:pStyle w:val="Comment-Grader"/>
@@ -4137,13 +4186,13 @@
           <w15:appearance w15:val="hidden"/>
           <w:text/>
         </w:sdtPr>
-        <w:sdtEndPr/>
         <w:sdtContent>
           <w:r>
             <w:t xml:space="preserve">    </w:t>
           </w:r>
         </w:sdtContent>
       </w:sdt>
+      <w:permEnd w:id="1734506473"/>
       <w:r>
         <w:t xml:space="preserve">    </w:t>
       </w:r>
@@ -4169,6 +4218,7 @@
         <w:rPr>
           <w:rFonts w:cstheme="majorHAnsi"/>
         </w:rPr>
+        <w:lastRenderedPageBreak/>
         <w:t>SUPPLEMENTARY I</w:t>
       </w:r>
       <w:r>
@@ -4293,6 +4343,7 @@
         <w:t xml:space="preserve">. </w:t>
       </w:r>
     </w:p>
+    <w:permStart w:id="754912584" w:edGrp="everyone"/>
     <w:p>
       <w:pPr>
         <w:pStyle w:val="Comment-Grader"/>
@@ -4307,13 +4358,13 @@
           <w15:appearance w15:val="hidden"/>
           <w:text/>
         </w:sdtPr>
-        <w:sdtEndPr/>
         <w:sdtContent>
           <w:r>
             <w:t xml:space="preserve">    </w:t>
           </w:r>
         </w:sdtContent>
       </w:sdt>
+      <w:permEnd w:id="754912584"/>
       <w:r>
         <w:t xml:space="preserve">    </w:t>
       </w:r>
@@ -4385,6 +4436,7 @@
         <w:t xml:space="preserve">. </w:t>
       </w:r>
     </w:p>
+    <w:permStart w:id="1409104184" w:edGrp="everyone"/>
     <w:p>
       <w:pPr>
         <w:pStyle w:val="Comment-Grader"/>
@@ -4399,13 +4451,13 @@
           <w15:appearance w15:val="hidden"/>
           <w:text/>
         </w:sdtPr>
-        <w:sdtEndPr/>
         <w:sdtContent>
           <w:r>
             <w:t xml:space="preserve">    </w:t>
           </w:r>
         </w:sdtContent>
       </w:sdt>
+      <w:permEnd w:id="1409104184"/>
       <w:r>
         <w:t xml:space="preserve">    </w:t>
       </w:r>
@@ -4474,6 +4526,7 @@
         <w:t xml:space="preserve">. </w:t>
       </w:r>
     </w:p>
+    <w:permStart w:id="1712221096" w:edGrp="everyone"/>
     <w:p>
       <w:pPr>
         <w:pStyle w:val="Comment-Grader"/>
@@ -4488,13 +4541,13 @@
           <w15:appearance w15:val="hidden"/>
           <w:text/>
         </w:sdtPr>
-        <w:sdtEndPr/>
         <w:sdtContent>
           <w:r>
             <w:t xml:space="preserve">    </w:t>
           </w:r>
         </w:sdtContent>
       </w:sdt>
+      <w:permEnd w:id="1712221096"/>
       <w:r>
         <w:t xml:space="preserve">    </w:t>
       </w:r>
@@ -4564,6 +4617,7 @@
         <w:t xml:space="preserve">. </w:t>
       </w:r>
     </w:p>
+    <w:permStart w:id="1157723328" w:edGrp="everyone"/>
     <w:p>
       <w:pPr>
         <w:pStyle w:val="Comment-Grader"/>
@@ -4578,13 +4632,13 @@
           <w15:appearance w15:val="hidden"/>
           <w:text/>
         </w:sdtPr>
-        <w:sdtEndPr/>
         <w:sdtContent>
           <w:r>
             <w:t xml:space="preserve">    </w:t>
           </w:r>
         </w:sdtContent>
       </w:sdt>
+      <w:permEnd w:id="1157723328"/>
       <w:r>
         <w:t xml:space="preserve">    </w:t>
       </w:r>
@@ -4717,6 +4771,7 @@
         <w:t xml:space="preserve"> #8 and #9.  Videos should not exceed 10 minutes in length and must be stored at the USE's facilities.</w:t>
       </w:r>
     </w:p>
+    <w:permStart w:id="855180232" w:edGrp="everyone"/>
     <w:p>
       <w:pPr>
         <w:pStyle w:val="Comment-Grader"/>
@@ -4731,13 +4786,13 @@
           <w15:appearance w15:val="hidden"/>
           <w:text/>
         </w:sdtPr>
-        <w:sdtEndPr/>
         <w:sdtContent>
           <w:r>
             <w:t xml:space="preserve">    </w:t>
           </w:r>
         </w:sdtContent>
       </w:sdt>
+      <w:permEnd w:id="855180232"/>
       <w:r>
         <w:t xml:space="preserve">    </w:t>
       </w:r>
@@ -4763,6 +4818,7 @@
         <w:rPr>
           <w:rFonts w:cstheme="majorHAnsi"/>
         </w:rPr>
+        <w:lastRenderedPageBreak/>
         <w:t>SUPPLEMENTARY I</w:t>
       </w:r>
       <w:r>
@@ -4929,6 +4985,7 @@
         <w:t xml:space="preserve"> </w:t>
       </w:r>
     </w:p>
+    <w:permStart w:id="10440482" w:edGrp="everyone"/>
     <w:p>
       <w:pPr>
         <w:pStyle w:val="Comment-Grader"/>
@@ -4943,13 +5000,13 @@
           <w15:appearance w15:val="hidden"/>
           <w:text/>
         </w:sdtPr>
-        <w:sdtEndPr/>
         <w:sdtContent>
           <w:r>
             <w:t xml:space="preserve">    </w:t>
           </w:r>
         </w:sdtContent>
       </w:sdt>
+      <w:permEnd w:id="10440482"/>
       <w:r>
         <w:t xml:space="preserve">    </w:t>
       </w:r>
@@ -4985,6 +5042,7 @@
         <w:t xml:space="preserve">. </w:t>
       </w:r>
     </w:p>
+    <w:permStart w:id="1699573596" w:edGrp="everyone"/>
     <w:p>
       <w:pPr>
         <w:pStyle w:val="Comment-Grader"/>
@@ -4999,13 +5057,13 @@
           <w15:appearance w15:val="hidden"/>
           <w:text/>
         </w:sdtPr>
-        <w:sdtEndPr/>
         <w:sdtContent>
           <w:r>
             <w:t xml:space="preserve">    </w:t>
           </w:r>
         </w:sdtContent>
       </w:sdt>
+      <w:permEnd w:id="1699573596"/>
       <w:r>
         <w:t xml:space="preserve">    </w:t>
       </w:r>
@@ -5073,6 +5131,7 @@
         <w:rPr>
           <w:rFonts w:cstheme="majorHAnsi"/>
         </w:rPr>
+        <w:lastRenderedPageBreak/>
         <w:t>SUPPLEMENTARY II</w:t>
       </w:r>
       <w:r>
@@ -5254,6 +5313,7 @@
         <w:t xml:space="preserve">. </w:t>
       </w:r>
     </w:p>
+    <w:permStart w:id="761863153" w:edGrp="everyone"/>
     <w:p>
       <w:pPr>
         <w:pStyle w:val="Comment-Grader"/>
@@ -5268,7 +5328,6 @@
           <w15:appearance w15:val="hidden"/>
           <w:text/>
         </w:sdtPr>
-        <w:sdtEndPr/>
         <w:sdtContent>
           <w:r>
             <w:t xml:space="preserve">  </w:t>
@@ -5281,6 +5340,7 @@
           </w:r>
         </w:sdtContent>
       </w:sdt>
+      <w:permEnd w:id="761863153"/>
       <w:r>
         <w:t xml:space="preserve">    </w:t>
       </w:r>
@@ -5311,6 +5371,7 @@
         <w:t xml:space="preserve">. </w:t>
       </w:r>
     </w:p>
+    <w:permStart w:id="2143832785" w:edGrp="everyone"/>
     <w:p>
       <w:pPr>
         <w:pStyle w:val="Comment-Grader"/>
@@ -5325,13 +5386,19 @@
           <w15:appearance w15:val="hidden"/>
           <w:text/>
         </w:sdtPr>
-        <w:sdtEndPr/>
         <w:sdtContent>
           <w:r>
-            <w:t xml:space="preserve">    </w:t>
+            <w:t xml:space="preserve">  </w:t>
+          </w:r>
+          <w:r>
+            <w:t>X</w:t>
+          </w:r>
+          <w:r>
+            <w:t xml:space="preserve">  </w:t>
           </w:r>
         </w:sdtContent>
       </w:sdt>
+      <w:permEnd w:id="2143832785"/>
       <w:r>
         <w:t xml:space="preserve">    </w:t>
       </w:r>
@@ -5402,6 +5469,7 @@
         <w:rPr>
           <w:rFonts w:cstheme="majorHAnsi"/>
         </w:rPr>
+        <w:lastRenderedPageBreak/>
         <w:t>SUPPLEMENTARY II</w:t>
       </w:r>
       <w:r>
@@ -5521,6 +5589,7 @@
         <w:t xml:space="preserve"> </w:t>
       </w:r>
     </w:p>
+    <w:permStart w:id="2084123170" w:edGrp="everyone"/>
     <w:p>
       <w:pPr>
         <w:pStyle w:val="Comment-Grader"/>
@@ -5538,13 +5607,13 @@
           <w15:appearance w15:val="hidden"/>
           <w:text/>
         </w:sdtPr>
-        <w:sdtEndPr/>
         <w:sdtContent>
           <w:r>
             <w:t xml:space="preserve">    </w:t>
           </w:r>
         </w:sdtContent>
       </w:sdt>
+      <w:permEnd w:id="2084123170"/>
       <w:r>
         <w:t xml:space="preserve">     </w:t>
       </w:r>
@@ -5561,7 +5630,6 @@
           <w15:appearance w15:val="hidden"/>
           <w:text/>
         </w:sdtPr>
-        <w:sdtEndPr/>
         <w:sdtContent>
           <w:r>
             <w:rPr>
@@ -5708,6 +5776,7 @@
         <w:t xml:space="preserve">. </w:t>
       </w:r>
     </w:p>
+    <w:permStart w:id="898714446" w:edGrp="everyone"/>
     <w:p>
       <w:pPr>
         <w:pStyle w:val="Comment-Grader"/>
@@ -5722,13 +5791,13 @@
           <w15:appearance w15:val="hidden"/>
           <w:text/>
         </w:sdtPr>
-        <w:sdtEndPr/>
         <w:sdtContent>
           <w:r>
             <w:t xml:space="preserve">    </w:t>
           </w:r>
         </w:sdtContent>
       </w:sdt>
+      <w:permEnd w:id="898714446"/>
       <w:r>
         <w:t xml:space="preserve">    </w:t>
       </w:r>
@@ -5759,6 +5828,7 @@
         <w:t xml:space="preserve">. </w:t>
       </w:r>
     </w:p>
+    <w:permStart w:id="703953628" w:edGrp="everyone"/>
     <w:p>
       <w:pPr>
         <w:pStyle w:val="Comment-Grader"/>
@@ -5773,13 +5843,13 @@
           <w15:appearance w15:val="hidden"/>
           <w:text/>
         </w:sdtPr>
-        <w:sdtEndPr/>
         <w:sdtContent>
           <w:r>
             <w:t xml:space="preserve">    </w:t>
           </w:r>
         </w:sdtContent>
       </w:sdt>
+      <w:permEnd w:id="703953628"/>
       <w:r>
         <w:t xml:space="preserve">    </w:t>
       </w:r>
@@ -5811,6 +5881,7 @@
         <w:rPr>
           <w:rFonts w:cstheme="majorHAnsi"/>
         </w:rPr>
+        <w:lastRenderedPageBreak/>
         <w:t>SUPPLEMENTARY II</w:t>
       </w:r>
       <w:r>
@@ -5948,6 +6019,7 @@
         <w:t xml:space="preserve">. </w:t>
       </w:r>
     </w:p>
+    <w:permStart w:id="1461995576" w:edGrp="everyone"/>
     <w:p>
       <w:pPr>
         <w:pStyle w:val="Comment-Grader"/>
@@ -5962,13 +6034,13 @@
           <w15:appearance w15:val="hidden"/>
           <w:text/>
         </w:sdtPr>
-        <w:sdtEndPr/>
         <w:sdtContent>
           <w:r>
             <w:t xml:space="preserve">    </w:t>
           </w:r>
         </w:sdtContent>
       </w:sdt>
+      <w:permEnd w:id="1461995576"/>
       <w:r>
         <w:t xml:space="preserve">     </w:t>
       </w:r>
@@ -6029,6 +6101,7 @@
         <w:t xml:space="preserve">. </w:t>
       </w:r>
     </w:p>
+    <w:permStart w:id="275464806" w:edGrp="everyone"/>
     <w:p>
       <w:pPr>
         <w:pStyle w:val="Comment-Grader"/>
@@ -6043,13 +6116,13 @@
           <w15:appearance w15:val="hidden"/>
           <w:text/>
         </w:sdtPr>
-        <w:sdtEndPr/>
         <w:sdtContent>
           <w:r>
             <w:t xml:space="preserve">    </w:t>
           </w:r>
         </w:sdtContent>
       </w:sdt>
+      <w:permEnd w:id="275464806"/>
       <w:r>
         <w:t xml:space="preserve">     </w:t>
       </w:r>
@@ -6148,6 +6221,7 @@
         <w:t xml:space="preserve">. </w:t>
       </w:r>
     </w:p>
+    <w:permStart w:id="386680820" w:edGrp="everyone"/>
     <w:p>
       <w:pPr>
         <w:pStyle w:val="Comment-Grader"/>
@@ -6162,13 +6236,13 @@
           <w15:appearance w15:val="hidden"/>
           <w:text/>
         </w:sdtPr>
-        <w:sdtEndPr/>
         <w:sdtContent>
           <w:r>
             <w:t xml:space="preserve">    </w:t>
           </w:r>
         </w:sdtContent>
       </w:sdt>
+      <w:permEnd w:id="386680820"/>
       <w:r>
         <w:t xml:space="preserve">     </w:t>
       </w:r>
@@ -6193,6 +6267,7 @@
         <w:t xml:space="preserve">. </w:t>
       </w:r>
     </w:p>
+    <w:permStart w:id="1753296444" w:edGrp="everyone"/>
     <w:p>
       <w:pPr>
         <w:pStyle w:val="Comment-Grader"/>
@@ -6207,13 +6282,13 @@
           <w15:appearance w15:val="hidden"/>
           <w:text/>
         </w:sdtPr>
-        <w:sdtEndPr/>
         <w:sdtContent>
           <w:r>
             <w:t xml:space="preserve">    </w:t>
           </w:r>
         </w:sdtContent>
       </w:sdt>
+      <w:permEnd w:id="1753296444"/>
       <w:r>
         <w:t xml:space="preserve">     </w:t>
       </w:r>
@@ -6233,6 +6308,7 @@
         <w:rPr>
           <w:rFonts w:cstheme="majorHAnsi"/>
         </w:rPr>
+        <w:lastRenderedPageBreak/>
         <w:t>SUPPLEMENTARY II</w:t>
       </w:r>
       <w:r>
@@ -6399,6 +6475,7 @@
         <w:t xml:space="preserve">. </w:t>
       </w:r>
     </w:p>
+    <w:permStart w:id="296970153" w:edGrp="everyone"/>
     <w:p>
       <w:pPr>
         <w:pStyle w:val="Comment-Grader"/>
@@ -6413,13 +6490,13 @@
           <w15:appearance w15:val="hidden"/>
           <w:text/>
         </w:sdtPr>
-        <w:sdtEndPr/>
         <w:sdtContent>
           <w:r>
             <w:t xml:space="preserve">    </w:t>
           </w:r>
         </w:sdtContent>
       </w:sdt>
+      <w:permEnd w:id="296970153"/>
       <w:r>
         <w:t xml:space="preserve">     </w:t>
       </w:r>
@@ -6449,6 +6526,7 @@
         <w:t xml:space="preserve">. </w:t>
       </w:r>
     </w:p>
+    <w:permStart w:id="433853671" w:edGrp="everyone"/>
     <w:p>
       <w:pPr>
         <w:pStyle w:val="Comment-Grader"/>
@@ -6463,13 +6541,13 @@
           <w15:appearance w15:val="hidden"/>
           <w:text/>
         </w:sdtPr>
-        <w:sdtEndPr/>
         <w:sdtContent>
           <w:r>
             <w:t xml:space="preserve">    </w:t>
           </w:r>
         </w:sdtContent>
       </w:sdt>
+      <w:permEnd w:id="433853671"/>
       <w:r>
         <w:t xml:space="preserve">     </w:t>
       </w:r>
@@ -6494,6 +6572,7 @@
         <w:t xml:space="preserve">. </w:t>
       </w:r>
     </w:p>
+    <w:permStart w:id="1929605950" w:edGrp="everyone"/>
     <w:p>
       <w:pPr>
         <w:pStyle w:val="Comment-Grader"/>
@@ -6508,13 +6587,13 @@
           <w15:appearance w15:val="hidden"/>
           <w:text/>
         </w:sdtPr>
-        <w:sdtEndPr/>
         <w:sdtContent>
           <w:r>
             <w:t xml:space="preserve">    </w:t>
           </w:r>
         </w:sdtContent>
       </w:sdt>
+      <w:permEnd w:id="1929605950"/>
       <w:r>
         <w:t xml:space="preserve">     </w:t>
       </w:r>
@@ -10186,7 +10265,6 @@
     <w:rsid w:val="003D684A"/>
     <w:rsid w:val="003E03A9"/>
     <w:rsid w:val="003E4CEE"/>
-    <w:rsid w:val="003F0A29"/>
     <w:rsid w:val="004250DD"/>
     <w:rsid w:val="0048486A"/>
     <w:rsid w:val="004B3499"/>
@@ -10196,14 +10274,13 @@
     <w:rsid w:val="005C7809"/>
     <w:rsid w:val="005E7BD9"/>
     <w:rsid w:val="005F0460"/>
-    <w:rsid w:val="00626F6A"/>
     <w:rsid w:val="00674795"/>
     <w:rsid w:val="00676B38"/>
-    <w:rsid w:val="006C3805"/>
     <w:rsid w:val="007056D5"/>
     <w:rsid w:val="007079BA"/>
     <w:rsid w:val="007465A2"/>
     <w:rsid w:val="00751E87"/>
+    <w:rsid w:val="0080133B"/>
     <w:rsid w:val="00802250"/>
     <w:rsid w:val="008A1472"/>
     <w:rsid w:val="008B1087"/>
@@ -10220,16 +10297,17 @@
     <w:rsid w:val="00B50831"/>
     <w:rsid w:val="00BB57C2"/>
     <w:rsid w:val="00BE3A2B"/>
+    <w:rsid w:val="00C00041"/>
     <w:rsid w:val="00C41BFE"/>
     <w:rsid w:val="00C63AB0"/>
     <w:rsid w:val="00CC1234"/>
     <w:rsid w:val="00CC2992"/>
-    <w:rsid w:val="00D31812"/>
     <w:rsid w:val="00D334C0"/>
     <w:rsid w:val="00D72CB9"/>
     <w:rsid w:val="00DA7CCF"/>
     <w:rsid w:val="00E25325"/>
     <w:rsid w:val="00E64FA8"/>
+    <w:rsid w:val="00ED46C2"/>
     <w:rsid w:val="00F22BBC"/>
     <w:rsid w:val="00F972FE"/>
   </w:rsids>

</xml_diff>